<commit_message>
create test plan of Quick-Graphic-Buider
</commit_message>
<xml_diff>
--- a/Test plan_Mizhevich_Erick.docx
+++ b/Test plan_Mizhevich_Erick.docx
@@ -298,7 +298,6 @@
         <w:rPr>
           <w:sz w:val="28"/>
           <w:szCs w:val="28"/>
-          <w:lang w:val="en-US"/>
         </w:rPr>
       </w:pPr>
       <w:r>
@@ -2302,13 +2301,7 @@
               <w:t xml:space="preserve">9. </w:t>
             </w:r>
             <w:r>
-              <w:t xml:space="preserve">Убедиться в корректном </w:t>
-            </w:r>
-            <w:r>
-              <w:t>уменьшении</w:t>
-            </w:r>
-            <w:r>
-              <w:t xml:space="preserve"> изображения графика</w:t>
+              <w:t>Убедиться в корректном уменьшении изображения графика</w:t>
             </w:r>
           </w:p>
         </w:tc>
@@ -2365,13 +2358,7 @@
               <w:jc w:val="both"/>
             </w:pPr>
             <w:r>
-              <w:t xml:space="preserve">Корректное </w:t>
-            </w:r>
-            <w:r>
-              <w:t>уменьшение</w:t>
-            </w:r>
-            <w:r>
-              <w:t xml:space="preserve"> изображения графика.</w:t>
+              <w:t>Корректное уменьшение изображения графика.</w:t>
             </w:r>
           </w:p>
         </w:tc>
@@ -2864,13 +2851,7 @@
               <w:jc w:val="both"/>
             </w:pPr>
             <w:r>
-              <w:t xml:space="preserve">Проверка </w:t>
-            </w:r>
-            <w:r>
-              <w:t>возможности очистки экрана</w:t>
-            </w:r>
-            <w:r>
-              <w:t>.</w:t>
+              <w:t>Проверка возможности очистки экрана.</w:t>
             </w:r>
           </w:p>
         </w:tc>
@@ -2927,10 +2908,7 @@
               <w:jc w:val="both"/>
             </w:pPr>
             <w:r>
-              <w:t>1</w:t>
-            </w:r>
-            <w:r>
-              <w:t>. Запустить приложение.</w:t>
+              <w:t>1. Запустить приложение.</w:t>
             </w:r>
           </w:p>
           <w:p>
@@ -3011,10 +2989,7 @@
               <w:jc w:val="both"/>
             </w:pPr>
             <w:r>
-              <w:t>6</w:t>
-            </w:r>
-            <w:r>
-              <w:t xml:space="preserve">. Нажать кнопку </w:t>
+              <w:t xml:space="preserve">6. Нажать кнопку </w:t>
             </w:r>
             <w:r>
               <w:t>“</w:t>
@@ -3715,10 +3690,7 @@
               <w:jc w:val="both"/>
             </w:pPr>
             <w:r>
-              <w:t>3</w:t>
-            </w:r>
-            <w:r>
-              <w:t xml:space="preserve">. Нажать на кнопку </w:t>
+              <w:t xml:space="preserve">3. Нажать на кнопку </w:t>
             </w:r>
             <w:r>
               <w:t>“</w:t>
@@ -3742,10 +3714,7 @@
               <w:jc w:val="both"/>
             </w:pPr>
             <w:r>
-              <w:t xml:space="preserve">4. </w:t>
-            </w:r>
-            <w:r>
-              <w:t>Убедиться в корректной реакции приложения (оповещение, недоступность события нажатия кнопки).</w:t>
+              <w:t>4. Убедиться в корректной реакции приложения (оповещение, недоступность события нажатия кнопки).</w:t>
             </w:r>
           </w:p>
           <w:p>
@@ -3993,8 +3962,6 @@
             <w:r>
               <w:t>08</w:t>
             </w:r>
-            <w:bookmarkStart w:id="0" w:name="_GoBack"/>
-            <w:bookmarkEnd w:id="0"/>
           </w:p>
         </w:tc>
       </w:tr>
@@ -4149,20 +4116,11 @@
               <w:jc w:val="both"/>
             </w:pPr>
             <w:r>
-              <w:t xml:space="preserve">3. Ввести </w:t>
-            </w:r>
-            <w:r>
-              <w:t xml:space="preserve">некорректную </w:t>
-            </w:r>
-            <w:r>
-              <w:t>функцию в соответствующее поле</w:t>
+              <w:t>3. Ввести некорректную функцию в соответствующее поле</w:t>
             </w:r>
             <w:proofErr w:type="gramStart"/>
             <w:r>
-              <w:t xml:space="preserve"> </w:t>
-            </w:r>
-            <w:r>
-              <w:t>.</w:t>
+              <w:t xml:space="preserve"> .</w:t>
             </w:r>
             <w:proofErr w:type="gramEnd"/>
           </w:p>
@@ -4202,10 +4160,7 @@
               <w:jc w:val="both"/>
             </w:pPr>
             <w:r>
-              <w:t>5</w:t>
-            </w:r>
-            <w:r>
-              <w:t>. Убедиться в корректной реакции приложения (оповещение, недоступность события нажатия кнопки).</w:t>
+              <w:t>5. Убедиться в корректной реакции приложения (оповещение, недоступность события нажатия кнопки).</w:t>
             </w:r>
           </w:p>
           <w:p>
@@ -4599,196 +4554,35 @@
         <w:jc w:val="both"/>
         <w:rPr>
           <w:sz w:val="28"/>
-        </w:rPr>
-      </w:pPr>
-      <w:proofErr w:type="gramStart"/>
-      <w:r>
-        <w:rPr>
-          <w:sz w:val="28"/>
-        </w:rPr>
-        <w:t xml:space="preserve">В данном проекте были реализованы </w:t>
-      </w:r>
-      <w:r>
-        <w:rPr>
-          <w:sz w:val="28"/>
-        </w:rPr>
-        <w:t>большинство заявленных функциональных</w:t>
-      </w:r>
-      <w:r>
-        <w:rPr>
-          <w:sz w:val="28"/>
-        </w:rPr>
-        <w:t xml:space="preserve"> и </w:t>
-      </w:r>
-      <w:r>
-        <w:rPr>
-          <w:sz w:val="28"/>
-        </w:rPr>
-        <w:t xml:space="preserve">нефункциональных </w:t>
-      </w:r>
-      <w:r>
-        <w:rPr>
-          <w:sz w:val="28"/>
-        </w:rPr>
-        <w:t>требования</w:t>
-      </w:r>
-      <w:r>
-        <w:rPr>
-          <w:sz w:val="28"/>
-        </w:rPr>
-        <w:t>, но для широкого распространения необходимо расширение функционала</w:t>
-      </w:r>
-      <w:r>
-        <w:rPr>
-          <w:sz w:val="28"/>
-        </w:rPr>
-        <w:t xml:space="preserve"> (сохран</w:t>
-      </w:r>
-      <w:r>
-        <w:rPr>
-          <w:sz w:val="28"/>
-        </w:rPr>
-        <w:t>ение пользовательских функций</w:t>
-      </w:r>
-      <w:r>
-        <w:rPr>
-          <w:sz w:val="28"/>
-        </w:rPr>
-        <w:t xml:space="preserve">, система </w:t>
-      </w:r>
-      <w:r>
-        <w:rPr>
-          <w:sz w:val="28"/>
-        </w:rPr>
-        <w:t>отображения нескольких графиков одновременно</w:t>
-      </w:r>
-      <w:r>
-        <w:rPr>
-          <w:sz w:val="28"/>
-        </w:rPr>
-        <w:t>)</w:t>
-      </w:r>
-      <w:r>
-        <w:rPr>
-          <w:sz w:val="28"/>
-        </w:rPr>
-        <w:t xml:space="preserve"> и переорганизация некоторых элементов интерфейса для повышения комфортности использования приложения.</w:t>
-      </w:r>
-      <w:proofErr w:type="gramEnd"/>
-    </w:p>
-    <w:p>
-      <w:pPr>
-        <w:ind w:firstLine="510"/>
-        <w:jc w:val="both"/>
-        <w:rPr>
-          <w:sz w:val="28"/>
-        </w:rPr>
-      </w:pPr>
-      <w:r>
-        <w:rPr>
-          <w:sz w:val="28"/>
-        </w:rPr>
-        <w:t>Данный продукт соответствует описанным выше атрибутам качества, так как: Система пригодна к применению, корректна, правильна и о</w:t>
-      </w:r>
-      <w:r>
-        <w:rPr>
-          <w:sz w:val="28"/>
-        </w:rPr>
-        <w:t xml:space="preserve">бладает способностью точно реагировать на действия пользователя любого характера </w:t>
-      </w:r>
-      <w:r>
-        <w:rPr>
-          <w:sz w:val="28"/>
-        </w:rPr>
-        <w:t xml:space="preserve">(Функциональность). Система доступна, готова к применению. </w:t>
-      </w:r>
-    </w:p>
-    <w:p>
-      <w:pPr>
-        <w:ind w:firstLine="510"/>
-        <w:jc w:val="both"/>
-        <w:rPr>
-          <w:sz w:val="28"/>
-        </w:rPr>
-      </w:pPr>
-      <w:r>
-        <w:rPr>
-          <w:sz w:val="28"/>
-        </w:rPr>
-        <w:t xml:space="preserve">Система является простой для понимания и использования. </w:t>
-      </w:r>
-      <w:r>
-        <w:rPr>
-          <w:sz w:val="28"/>
-        </w:rPr>
-        <w:t xml:space="preserve">Она </w:t>
-      </w:r>
-      <w:r>
-        <w:rPr>
-          <w:sz w:val="28"/>
-        </w:rPr>
-        <w:t>быстро реагиру</w:t>
-      </w:r>
-      <w:r>
-        <w:rPr>
-          <w:sz w:val="28"/>
-        </w:rPr>
-        <w:t>ет на запросы пользовател</w:t>
-      </w:r>
-      <w:r>
-        <w:rPr>
-          <w:sz w:val="28"/>
-        </w:rPr>
-        <w:t>ей, максимально интерактивна и легка для понимания</w:t>
-      </w:r>
-      <w:r>
-        <w:rPr>
-          <w:sz w:val="28"/>
-        </w:rPr>
-        <w:t xml:space="preserve"> (Эффективность). </w:t>
-      </w:r>
-    </w:p>
-    <w:p>
-      <w:pPr>
-        <w:ind w:firstLine="510"/>
-        <w:jc w:val="both"/>
-        <w:rPr>
-          <w:sz w:val="32"/>
-          <w:szCs w:val="28"/>
-        </w:rPr>
-      </w:pPr>
-      <w:r>
-        <w:rPr>
-          <w:sz w:val="28"/>
-        </w:rPr>
-        <w:t>Проект легко расш</w:t>
-      </w:r>
-      <w:r>
-        <w:rPr>
-          <w:sz w:val="28"/>
-        </w:rPr>
-        <w:t>иряем, а также стабилен (</w:t>
-      </w:r>
-      <w:proofErr w:type="spellStart"/>
-      <w:r>
-        <w:rPr>
-          <w:sz w:val="28"/>
-        </w:rPr>
-        <w:t>Сопрово</w:t>
-      </w:r>
-      <w:r>
-        <w:rPr>
-          <w:sz w:val="28"/>
-        </w:rPr>
-        <w:t>ждаемость</w:t>
-      </w:r>
-      <w:proofErr w:type="spellEnd"/>
-      <w:r>
-        <w:rPr>
-          <w:sz w:val="28"/>
-        </w:rPr>
-        <w:t xml:space="preserve">). </w:t>
-      </w:r>
+          <w:szCs w:val="28"/>
+        </w:rPr>
+      </w:pPr>
+      <w:r>
+        <w:rPr>
+          <w:sz w:val="28"/>
+          <w:szCs w:val="28"/>
+        </w:rPr>
+        <w:tab/>
+        <w:t>Тестирование продукта будет произведено после презентации окончательной версии приложения</w:t>
+      </w:r>
+      <w:bookmarkStart w:id="0" w:name="_GoBack"/>
+      <w:bookmarkEnd w:id="0"/>
+      <w:r>
+        <w:rPr>
+          <w:sz w:val="28"/>
+          <w:szCs w:val="28"/>
+        </w:rPr>
+        <w:t>.</w:t>
+      </w:r>
+    </w:p>
+    <w:p>
+      <w:pPr>
+        <w:jc w:val="both"/>
+        <w:rPr>
+          <w:sz w:val="28"/>
+          <w:szCs w:val="28"/>
+        </w:rPr>
+      </w:pPr>
     </w:p>
     <w:sectPr>
       <w:pgSz w:w="11906" w:h="16838"/>
@@ -5902,7 +5696,7 @@
   <a:extraClrSchemeLst/>
   <a:extLst>
     <a:ext uri="{05A4C25C-085E-4340-85A3-A5531E510DB2}">
-      <thm15:themeFamily xmlns:thm15="http://schemas.microsoft.com/office/thememl/2012/main" xmlns="" name="Office Theme" id="{62F939B6-93AF-4DB8-9C6B-D6C7DFDC589F}" vid="{4A3C46E8-61CC-4603-A589-7422A47A8E4A}"/>
+      <thm15:themeFamily xmlns="" xmlns:thm15="http://schemas.microsoft.com/office/thememl/2012/main" name="Office Theme" id="{62F939B6-93AF-4DB8-9C6B-D6C7DFDC589F}" vid="{4A3C46E8-61CC-4603-A589-7422A47A8E4A}"/>
     </a:ext>
   </a:extLst>
 </a:theme>
@@ -5913,7 +5707,7 @@
 </file>
 
 <file path=customXml/itemProps1.xml><?xml version="1.0" encoding="utf-8"?>
-<ds:datastoreItem xmlns:ds="http://schemas.openxmlformats.org/officeDocument/2006/customXml" ds:itemID="{68B94C16-4528-4DC0-8850-2B68B73381C1}">
+<ds:datastoreItem xmlns:ds="http://schemas.openxmlformats.org/officeDocument/2006/customXml" ds:itemID="{E2BBE2E2-0935-49A9-AFFB-C5DFC83FD369}">
   <ds:schemaRefs>
     <ds:schemaRef ds:uri="http://schemas.openxmlformats.org/officeDocument/2006/bibliography"/>
   </ds:schemaRefs>

</xml_diff>